<commit_message>
Added Screenshot in DOC
</commit_message>
<xml_diff>
--- a/Laravel DOC.docx
+++ b/Laravel DOC.docx
@@ -342,27 +342,7 @@
           <w:szCs w:val="28"/>
           <w:lang w:val="en-US"/>
         </w:rPr>
-        <w:t xml:space="preserve">Create a migration for a posts table with fields for title, content, and </w:t>
-      </w:r>
-      <w:proofErr w:type="spellStart"/>
-      <w:r>
-        <w:rPr>
-          <w:rFonts w:ascii="Times New Roman" w:hAnsi="Times New Roman" w:cs="Times New Roman"/>
-          <w:sz w:val="28"/>
-          <w:szCs w:val="28"/>
-          <w:lang w:val="en-US"/>
-        </w:rPr>
-        <w:t>published_at</w:t>
-      </w:r>
-      <w:proofErr w:type="spellEnd"/>
-      <w:r>
-        <w:rPr>
-          <w:rFonts w:ascii="Times New Roman" w:hAnsi="Times New Roman" w:cs="Times New Roman"/>
-          <w:sz w:val="28"/>
-          <w:szCs w:val="28"/>
-          <w:lang w:val="en-US"/>
-        </w:rPr>
-        <w:t>.</w:t>
+        <w:t>Create a migration for a posts table with fields for title, content, and published_at.</w:t>
       </w:r>
     </w:p>
     <w:p>
@@ -1135,6 +1115,7 @@
       <w:r>
         <w:rPr>
           <w:rFonts w:ascii="Times New Roman" w:hAnsi="Times New Roman" w:cs="Times New Roman"/>
+          <w:noProof/>
           <w:sz w:val="28"/>
           <w:szCs w:val="28"/>
           <w:lang w:val="en-US"/>
@@ -1216,6 +1197,7 @@
       <w:r>
         <w:rPr>
           <w:rFonts w:ascii="Times New Roman" w:hAnsi="Times New Roman" w:cs="Times New Roman"/>
+          <w:noProof/>
           <w:sz w:val="28"/>
           <w:szCs w:val="28"/>
           <w:lang w:val="en-US"/>
@@ -1631,14 +1613,217 @@
     <w:p>
       <w:pPr>
         <w:ind w:left="360" w:right="-1"/>
-        <w:jc w:val="both"/>
-        <w:rPr>
-          <w:rFonts w:ascii="Times New Roman" w:hAnsi="Times New Roman" w:cs="Times New Roman"/>
-          <w:sz w:val="28"/>
-          <w:szCs w:val="28"/>
-          <w:lang w:val="en-US"/>
-        </w:rPr>
-      </w:pPr>
+        <w:jc w:val="center"/>
+        <w:rPr>
+          <w:rFonts w:ascii="Times New Roman" w:hAnsi="Times New Roman" w:cs="Times New Roman"/>
+          <w:sz w:val="28"/>
+          <w:szCs w:val="28"/>
+          <w:lang w:val="en-US"/>
+        </w:rPr>
+      </w:pPr>
+      <w:r>
+        <w:rPr>
+          <w:rFonts w:ascii="Times New Roman" w:hAnsi="Times New Roman" w:cs="Times New Roman"/>
+          <w:sz w:val="28"/>
+          <w:szCs w:val="28"/>
+          <w:lang w:val="en-US"/>
+        </w:rPr>
+        <w:t>------------------------------------------------------------------------------------------------</w:t>
+      </w:r>
+      <w:r>
+        <w:rPr>
+          <w:rFonts w:ascii="Times New Roman" w:hAnsi="Times New Roman" w:cs="Times New Roman"/>
+          <w:sz w:val="28"/>
+          <w:szCs w:val="28"/>
+          <w:lang w:val="en-US"/>
+        </w:rPr>
+        <w:br/>
+      </w:r>
+      <w:r>
+        <w:rPr>
+          <w:rFonts w:ascii="Times New Roman" w:hAnsi="Times New Roman" w:cs="Times New Roman"/>
+          <w:sz w:val="28"/>
+          <w:szCs w:val="28"/>
+          <w:lang w:val="en-US"/>
+        </w:rPr>
+        <w:drawing>
+          <wp:inline distT="0" distB="0" distL="0" distR="0" wp14:anchorId="3E0862B8" wp14:editId="18FA2612">
+            <wp:extent cx="5940425" cy="3229610"/>
+            <wp:effectExtent l="0" t="0" r="3175" b="8890"/>
+            <wp:docPr id="1623115614" name="Рисунок 1"/>
+            <wp:cNvGraphicFramePr>
+              <a:graphicFrameLocks xmlns:a="http://schemas.openxmlformats.org/drawingml/2006/main" noChangeAspect="1"/>
+            </wp:cNvGraphicFramePr>
+            <a:graphic xmlns:a="http://schemas.openxmlformats.org/drawingml/2006/main">
+              <a:graphicData uri="http://schemas.openxmlformats.org/drawingml/2006/picture">
+                <pic:pic xmlns:pic="http://schemas.openxmlformats.org/drawingml/2006/picture">
+                  <pic:nvPicPr>
+                    <pic:cNvPr id="1623115614" name=""/>
+                    <pic:cNvPicPr/>
+                  </pic:nvPicPr>
+                  <pic:blipFill>
+                    <a:blip r:embed="rId18"/>
+                    <a:stretch>
+                      <a:fillRect/>
+                    </a:stretch>
+                  </pic:blipFill>
+                  <pic:spPr>
+                    <a:xfrm>
+                      <a:off x="0" y="0"/>
+                      <a:ext cx="5940425" cy="3229610"/>
+                    </a:xfrm>
+                    <a:prstGeom prst="rect">
+                      <a:avLst/>
+                    </a:prstGeom>
+                  </pic:spPr>
+                </pic:pic>
+              </a:graphicData>
+            </a:graphic>
+          </wp:inline>
+        </w:drawing>
+      </w:r>
+      <w:r>
+        <w:rPr>
+          <w:rFonts w:ascii="Times New Roman" w:hAnsi="Times New Roman" w:cs="Times New Roman"/>
+          <w:sz w:val="28"/>
+          <w:szCs w:val="28"/>
+          <w:lang w:val="en-US"/>
+        </w:rPr>
+        <w:lastRenderedPageBreak/>
+        <w:drawing>
+          <wp:inline distT="0" distB="0" distL="0" distR="0" wp14:anchorId="3D00AA05" wp14:editId="1BBEBB49">
+            <wp:extent cx="5940425" cy="1634490"/>
+            <wp:effectExtent l="0" t="0" r="3175" b="3810"/>
+            <wp:docPr id="861364231" name="Рисунок 1"/>
+            <wp:cNvGraphicFramePr>
+              <a:graphicFrameLocks xmlns:a="http://schemas.openxmlformats.org/drawingml/2006/main" noChangeAspect="1"/>
+            </wp:cNvGraphicFramePr>
+            <a:graphic xmlns:a="http://schemas.openxmlformats.org/drawingml/2006/main">
+              <a:graphicData uri="http://schemas.openxmlformats.org/drawingml/2006/picture">
+                <pic:pic xmlns:pic="http://schemas.openxmlformats.org/drawingml/2006/picture">
+                  <pic:nvPicPr>
+                    <pic:cNvPr id="861364231" name=""/>
+                    <pic:cNvPicPr/>
+                  </pic:nvPicPr>
+                  <pic:blipFill>
+                    <a:blip r:embed="rId19"/>
+                    <a:stretch>
+                      <a:fillRect/>
+                    </a:stretch>
+                  </pic:blipFill>
+                  <pic:spPr>
+                    <a:xfrm>
+                      <a:off x="0" y="0"/>
+                      <a:ext cx="5940425" cy="1634490"/>
+                    </a:xfrm>
+                    <a:prstGeom prst="rect">
+                      <a:avLst/>
+                    </a:prstGeom>
+                  </pic:spPr>
+                </pic:pic>
+              </a:graphicData>
+            </a:graphic>
+          </wp:inline>
+        </w:drawing>
+      </w:r>
+      <w:r>
+        <w:rPr>
+          <w:rFonts w:ascii="Times New Roman" w:hAnsi="Times New Roman" w:cs="Times New Roman"/>
+          <w:sz w:val="28"/>
+          <w:szCs w:val="28"/>
+          <w:lang w:val="en-US"/>
+        </w:rPr>
+        <w:drawing>
+          <wp:inline distT="0" distB="0" distL="0" distR="0" wp14:anchorId="5957F903" wp14:editId="0954C7FB">
+            <wp:extent cx="5940425" cy="1869440"/>
+            <wp:effectExtent l="0" t="0" r="3175" b="0"/>
+            <wp:docPr id="823929089" name="Рисунок 1"/>
+            <wp:cNvGraphicFramePr>
+              <a:graphicFrameLocks xmlns:a="http://schemas.openxmlformats.org/drawingml/2006/main" noChangeAspect="1"/>
+            </wp:cNvGraphicFramePr>
+            <a:graphic xmlns:a="http://schemas.openxmlformats.org/drawingml/2006/main">
+              <a:graphicData uri="http://schemas.openxmlformats.org/drawingml/2006/picture">
+                <pic:pic xmlns:pic="http://schemas.openxmlformats.org/drawingml/2006/picture">
+                  <pic:nvPicPr>
+                    <pic:cNvPr id="823929089" name=""/>
+                    <pic:cNvPicPr/>
+                  </pic:nvPicPr>
+                  <pic:blipFill>
+                    <a:blip r:embed="rId20"/>
+                    <a:stretch>
+                      <a:fillRect/>
+                    </a:stretch>
+                  </pic:blipFill>
+                  <pic:spPr>
+                    <a:xfrm>
+                      <a:off x="0" y="0"/>
+                      <a:ext cx="5940425" cy="1869440"/>
+                    </a:xfrm>
+                    <a:prstGeom prst="rect">
+                      <a:avLst/>
+                    </a:prstGeom>
+                  </pic:spPr>
+                </pic:pic>
+              </a:graphicData>
+            </a:graphic>
+          </wp:inline>
+        </w:drawing>
+      </w:r>
+    </w:p>
+    <w:p>
+      <w:pPr>
+        <w:ind w:left="360" w:right="-1"/>
+        <w:jc w:val="center"/>
+        <w:rPr>
+          <w:rFonts w:ascii="Times New Roman" w:hAnsi="Times New Roman" w:cs="Times New Roman"/>
+          <w:sz w:val="28"/>
+          <w:szCs w:val="28"/>
+          <w:lang w:val="en-US"/>
+        </w:rPr>
+      </w:pPr>
+      <w:r>
+        <w:rPr>
+          <w:rFonts w:ascii="Times New Roman" w:hAnsi="Times New Roman" w:cs="Times New Roman"/>
+          <w:sz w:val="28"/>
+          <w:szCs w:val="28"/>
+          <w:lang w:val="en-US"/>
+        </w:rPr>
+        <w:drawing>
+          <wp:inline distT="0" distB="0" distL="0" distR="0" wp14:anchorId="1D03A8D8" wp14:editId="30712F9A">
+            <wp:extent cx="3591426" cy="1714739"/>
+            <wp:effectExtent l="0" t="0" r="9525" b="0"/>
+            <wp:docPr id="44009147" name="Рисунок 1"/>
+            <wp:cNvGraphicFramePr>
+              <a:graphicFrameLocks xmlns:a="http://schemas.openxmlformats.org/drawingml/2006/main" noChangeAspect="1"/>
+            </wp:cNvGraphicFramePr>
+            <a:graphic xmlns:a="http://schemas.openxmlformats.org/drawingml/2006/main">
+              <a:graphicData uri="http://schemas.openxmlformats.org/drawingml/2006/picture">
+                <pic:pic xmlns:pic="http://schemas.openxmlformats.org/drawingml/2006/picture">
+                  <pic:nvPicPr>
+                    <pic:cNvPr id="44009147" name=""/>
+                    <pic:cNvPicPr/>
+                  </pic:nvPicPr>
+                  <pic:blipFill>
+                    <a:blip r:embed="rId21"/>
+                    <a:stretch>
+                      <a:fillRect/>
+                    </a:stretch>
+                  </pic:blipFill>
+                  <pic:spPr>
+                    <a:xfrm>
+                      <a:off x="0" y="0"/>
+                      <a:ext cx="3591426" cy="1714739"/>
+                    </a:xfrm>
+                    <a:prstGeom prst="rect">
+                      <a:avLst/>
+                    </a:prstGeom>
+                  </pic:spPr>
+                </pic:pic>
+              </a:graphicData>
+            </a:graphic>
+          </wp:inline>
+        </w:drawing>
+      </w:r>
     </w:p>
     <w:sectPr>
       <w:pgSz w:w="11906" w:h="16838"/>

</xml_diff>